<commit_message>
removed not useful file
</commit_message>
<xml_diff>
--- a/CCS23_Rebuttle_Oanas_answers.docx
+++ b/CCS23_Rebuttle_Oanas_answers.docx
@@ -12,41 +12,242 @@
         <w:rPr>
           <w:lang w:val="en-US"/>
         </w:rPr>
-        <w:t>Answers to first reviewer’s questions:</w:t>
+        <w:t xml:space="preserve">Answers to </w:t>
+      </w:r>
+      <w:r>
+        <w:rPr>
+          <w:lang w:val="en-US"/>
+        </w:rPr>
+        <w:t>reviewer 606A</w:t>
+      </w:r>
+      <w:r>
+        <w:rPr>
+          <w:lang w:val="en-US"/>
+        </w:rPr>
+        <w:t xml:space="preserve"> questions:</w:t>
       </w:r>
     </w:p>
     <w:p>
       <w:pPr>
-        <w:rPr>
-          <w:lang w:val="en-US"/>
-        </w:rPr>
-      </w:pPr>
-      <w:r>
-        <w:rPr>
-          <w:lang w:val="en-US"/>
-        </w:rPr>
-        <w:t>1.</w:t>
+        <w:pStyle w:val="ListParagraph"/>
+        <w:numPr>
+          <w:ilvl w:val="0"/>
+          <w:numId w:val="2"/>
+        </w:numPr>
+        <w:rPr>
+          <w:lang w:val="en-US"/>
+        </w:rPr>
+      </w:pPr>
+      <w:r>
+        <w:rPr>
+          <w:lang w:val="en-US"/>
+        </w:rPr>
+        <w:t xml:space="preserve">Interpretation for </w:t>
+      </w:r>
+      <w:r>
+        <w:rPr>
+          <w:i/>
+          <w:lang w:val="en-US"/>
+        </w:rPr>
+        <w:t>perfect completeness for CKS</w:t>
+      </w:r>
+      <w:r>
+        <w:rPr>
+          <w:lang w:val="en-US"/>
+        </w:rPr>
+        <w:t xml:space="preserve">: If all inputs to </w:t>
+      </w:r>
+      <w:proofErr w:type="spellStart"/>
+      <w:r>
+        <w:rPr>
+          <w:lang w:val="en-US"/>
+        </w:rPr>
+        <w:t>CKS.Verify</w:t>
+      </w:r>
+      <w:proofErr w:type="spellEnd"/>
+      <w:r>
+        <w:rPr>
+          <w:lang w:val="en-US"/>
+        </w:rPr>
+        <w:t xml:space="preserve"> except an alleged aggregated signature have been generated honestly and if the alleged aggregated signature itself is accepted </w:t>
+      </w:r>
+      <w:proofErr w:type="spellStart"/>
+      <w:r>
+        <w:rPr>
+          <w:lang w:val="en-US"/>
+        </w:rPr>
+        <w:t xml:space="preserve">by </w:t>
+      </w:r>
+      <w:proofErr w:type="gramStart"/>
+      <w:r>
+        <w:rPr>
+          <w:lang w:val="en-US"/>
+        </w:rPr>
+        <w:t>AS.Verify</w:t>
+      </w:r>
+      <w:proofErr w:type="spellEnd"/>
+      <w:proofErr w:type="gramEnd"/>
+      <w:r>
+        <w:rPr>
+          <w:lang w:val="en-US"/>
+        </w:rPr>
+        <w:t xml:space="preserve">, then </w:t>
+      </w:r>
+      <w:proofErr w:type="spellStart"/>
+      <w:r>
+        <w:rPr>
+          <w:lang w:val="en-US"/>
+        </w:rPr>
+        <w:t>CKS.Verify</w:t>
+      </w:r>
+      <w:proofErr w:type="spellEnd"/>
+      <w:r>
+        <w:rPr>
+          <w:lang w:val="en-US"/>
+        </w:rPr>
+        <w:t xml:space="preserve"> on this aggregated signature and the honest inputs always outputs 1. </w:t>
+      </w:r>
+      <w:r>
+        <w:rPr>
+          <w:lang w:val="en-US"/>
+        </w:rPr>
+        <w:t>This is</w:t>
+      </w:r>
+      <w:r>
+        <w:rPr>
+          <w:lang w:val="en-US"/>
+        </w:rPr>
+        <w:t>,</w:t>
+      </w:r>
+      <w:r>
+        <w:rPr>
+          <w:lang w:val="en-US"/>
+        </w:rPr>
+        <w:t xml:space="preserve"> </w:t>
+      </w:r>
+      <w:r>
+        <w:rPr>
+          <w:lang w:val="en-US"/>
+        </w:rPr>
+        <w:t xml:space="preserve">to the highest extent possible, </w:t>
+      </w:r>
+      <w:r>
+        <w:rPr>
+          <w:lang w:val="en-US"/>
+        </w:rPr>
+        <w:t xml:space="preserve">the counter-notion to </w:t>
+      </w:r>
+      <w:r>
+        <w:rPr>
+          <w:lang w:val="en-US"/>
+        </w:rPr>
+        <w:t>perfect completeness for aggregation for AS</w:t>
+      </w:r>
+      <w:r>
+        <w:rPr>
+          <w:lang w:val="en-US"/>
+        </w:rPr>
+        <w:t xml:space="preserve"> (Definition 3.1.)</w:t>
+      </w:r>
+      <w:r>
+        <w:rPr>
+          <w:lang w:val="en-US"/>
+        </w:rPr>
+        <w:t>, and it is used in the security proof …</w:t>
       </w:r>
     </w:p>
     <w:p>
       <w:pPr>
-        <w:rPr>
-          <w:lang w:val="en-US"/>
-        </w:rPr>
-      </w:pPr>
-      <w:r>
-        <w:rPr>
-          <w:lang w:val="en-US"/>
-        </w:rPr>
-        <w:t>2.</w:t>
+        <w:ind w:left="360"/>
+        <w:rPr>
+          <w:lang w:val="en-US"/>
+        </w:rPr>
+      </w:pPr>
+      <w:r>
+        <w:rPr>
+          <w:lang w:val="en-US"/>
+        </w:rPr>
+        <w:t xml:space="preserve">       </w:t>
+      </w:r>
+      <w:r>
+        <w:rPr>
+          <w:lang w:val="en-US"/>
+        </w:rPr>
+        <w:t xml:space="preserve">Interpretation for </w:t>
+      </w:r>
+      <w:r>
+        <w:rPr>
+          <w:i/>
+          <w:lang w:val="en-US"/>
+        </w:rPr>
+        <w:t xml:space="preserve">soundness </w:t>
+      </w:r>
+      <w:r>
+        <w:rPr>
+          <w:i/>
+          <w:lang w:val="en-US"/>
+        </w:rPr>
+        <w:t>for CKS</w:t>
+      </w:r>
+      <w:r>
+        <w:rPr>
+          <w:lang w:val="en-US"/>
+        </w:rPr>
+        <w:t>:</w:t>
+      </w:r>
+      <w:r>
+        <w:rPr>
+          <w:lang w:val="en-US"/>
+        </w:rPr>
+        <w:t xml:space="preserve"> … This is used in the security proof of …</w:t>
       </w:r>
     </w:p>
     <w:p>
       <w:pPr>
-        <w:rPr>
-          <w:lang w:val="en-US"/>
-        </w:rPr>
-      </w:pPr>
+        <w:ind w:left="360"/>
+        <w:rPr>
+          <w:lang w:val="en-US"/>
+        </w:rPr>
+      </w:pPr>
+      <w:r>
+        <w:rPr>
+          <w:lang w:val="en-US"/>
+        </w:rPr>
+        <w:t xml:space="preserve">       </w:t>
+      </w:r>
+      <w:r>
+        <w:rPr>
+          <w:lang w:val="en-US"/>
+        </w:rPr>
+        <w:t xml:space="preserve">Interpretation for </w:t>
+      </w:r>
+      <w:r>
+        <w:rPr>
+          <w:i/>
+          <w:lang w:val="en-US"/>
+        </w:rPr>
+        <w:t>unforgeability</w:t>
+      </w:r>
+      <w:r>
+        <w:rPr>
+          <w:i/>
+          <w:lang w:val="en-US"/>
+        </w:rPr>
+        <w:t xml:space="preserve"> </w:t>
+      </w:r>
+      <w:r>
+        <w:rPr>
+          <w:i/>
+          <w:lang w:val="en-US"/>
+        </w:rPr>
+        <w:t>for CKS</w:t>
+      </w:r>
+      <w:r>
+        <w:rPr>
+          <w:lang w:val="en-US"/>
+        </w:rPr>
+        <w:t>:</w:t>
+      </w:r>
     </w:p>
     <w:p>
       <w:pPr>
@@ -54,6 +255,8 @@
           <w:lang w:val="en-US"/>
         </w:rPr>
       </w:pPr>
+      <w:bookmarkStart w:id="0" w:name="_GoBack"/>
+      <w:bookmarkEnd w:id="0"/>
     </w:p>
     <w:p>
       <w:pPr>
@@ -65,7 +268,13 @@
         <w:rPr>
           <w:lang w:val="en-US"/>
         </w:rPr>
-        <w:t xml:space="preserve">Answers to second reviewer’s </w:t>
+        <w:t xml:space="preserve">Answers to </w:t>
+      </w:r>
+      <w:r>
+        <w:rPr>
+          <w:lang w:val="en-US"/>
+        </w:rPr>
+        <w:t xml:space="preserve">reviewer 606B </w:t>
       </w:r>
       <w:r>
         <w:rPr>
@@ -352,8 +561,6 @@
         </w:rPr>
         <w:t xml:space="preserve"> and stake masks. The rest of the construction is a natural adaptation of our light client system using this modification.</w:t>
       </w:r>
-      <w:bookmarkStart w:id="0" w:name="_GoBack"/>
-      <w:bookmarkEnd w:id="0"/>
     </w:p>
     <w:p>
       <w:pPr>
@@ -372,7 +579,13 @@
         <w:rPr>
           <w:lang w:val="en-US"/>
         </w:rPr>
-        <w:t xml:space="preserve">Answers to third reviewer’s </w:t>
+        <w:t>Answers to reviewer</w:t>
+      </w:r>
+      <w:r>
+        <w:rPr>
+          <w:lang w:val="en-US"/>
+        </w:rPr>
+        <w:t xml:space="preserve"> 606C </w:t>
       </w:r>
       <w:r>
         <w:rPr>
@@ -502,8 +715,100 @@
       </w:pPr>
     </w:lvl>
   </w:abstractNum>
+  <w:abstractNum w:abstractNumId="1" w15:restartNumberingAfterBreak="0">
+    <w:nsid w:val="69D3047D"/>
+    <w:multiLevelType w:val="hybridMultilevel"/>
+    <w:tmpl w:val="B6DE0D20"/>
+    <w:lvl w:ilvl="0" w:tplc="0409000F">
+      <w:start w:val="1"/>
+      <w:numFmt w:val="decimal"/>
+      <w:lvlText w:val="%1."/>
+      <w:lvlJc w:val="left"/>
+      <w:pPr>
+        <w:ind w:left="720" w:hanging="360"/>
+      </w:pPr>
+      <w:rPr>
+        <w:rFonts w:hint="default"/>
+      </w:rPr>
+    </w:lvl>
+    <w:lvl w:ilvl="1" w:tplc="04090019" w:tentative="1">
+      <w:start w:val="1"/>
+      <w:numFmt w:val="lowerLetter"/>
+      <w:lvlText w:val="%2."/>
+      <w:lvlJc w:val="left"/>
+      <w:pPr>
+        <w:ind w:left="1440" w:hanging="360"/>
+      </w:pPr>
+    </w:lvl>
+    <w:lvl w:ilvl="2" w:tplc="0409001B" w:tentative="1">
+      <w:start w:val="1"/>
+      <w:numFmt w:val="lowerRoman"/>
+      <w:lvlText w:val="%3."/>
+      <w:lvlJc w:val="right"/>
+      <w:pPr>
+        <w:ind w:left="2160" w:hanging="180"/>
+      </w:pPr>
+    </w:lvl>
+    <w:lvl w:ilvl="3" w:tplc="0409000F" w:tentative="1">
+      <w:start w:val="1"/>
+      <w:numFmt w:val="decimal"/>
+      <w:lvlText w:val="%4."/>
+      <w:lvlJc w:val="left"/>
+      <w:pPr>
+        <w:ind w:left="2880" w:hanging="360"/>
+      </w:pPr>
+    </w:lvl>
+    <w:lvl w:ilvl="4" w:tplc="04090019" w:tentative="1">
+      <w:start w:val="1"/>
+      <w:numFmt w:val="lowerLetter"/>
+      <w:lvlText w:val="%5."/>
+      <w:lvlJc w:val="left"/>
+      <w:pPr>
+        <w:ind w:left="3600" w:hanging="360"/>
+      </w:pPr>
+    </w:lvl>
+    <w:lvl w:ilvl="5" w:tplc="0409001B" w:tentative="1">
+      <w:start w:val="1"/>
+      <w:numFmt w:val="lowerRoman"/>
+      <w:lvlText w:val="%6."/>
+      <w:lvlJc w:val="right"/>
+      <w:pPr>
+        <w:ind w:left="4320" w:hanging="180"/>
+      </w:pPr>
+    </w:lvl>
+    <w:lvl w:ilvl="6" w:tplc="0409000F" w:tentative="1">
+      <w:start w:val="1"/>
+      <w:numFmt w:val="decimal"/>
+      <w:lvlText w:val="%7."/>
+      <w:lvlJc w:val="left"/>
+      <w:pPr>
+        <w:ind w:left="5040" w:hanging="360"/>
+      </w:pPr>
+    </w:lvl>
+    <w:lvl w:ilvl="7" w:tplc="04090019" w:tentative="1">
+      <w:start w:val="1"/>
+      <w:numFmt w:val="lowerLetter"/>
+      <w:lvlText w:val="%8."/>
+      <w:lvlJc w:val="left"/>
+      <w:pPr>
+        <w:ind w:left="5760" w:hanging="360"/>
+      </w:pPr>
+    </w:lvl>
+    <w:lvl w:ilvl="8" w:tplc="0409001B" w:tentative="1">
+      <w:start w:val="1"/>
+      <w:numFmt w:val="lowerRoman"/>
+      <w:lvlText w:val="%9."/>
+      <w:lvlJc w:val="right"/>
+      <w:pPr>
+        <w:ind w:left="6480" w:hanging="180"/>
+      </w:pPr>
+    </w:lvl>
+  </w:abstractNum>
   <w:num w:numId="1">
     <w:abstractNumId w:val="0"/>
+  </w:num>
+  <w:num w:numId="2">
+    <w:abstractNumId w:val="1"/>
   </w:num>
 </w:numbering>
 </file>

</xml_diff>